<commit_message>
diagrama de bd agregado
</commit_message>
<xml_diff>
--- a/Docs/ProyectoDSW2.docx
+++ b/Docs/ProyectoDSW2.docx
@@ -3251,7 +3251,61 @@
           <w:lang w:val="es-ES"/>
         </w:rPr>
         <w:lastRenderedPageBreak/>
-        <w:t xml:space="preserve">aplicaciones que controlan distintas funciones propias del automóvil como el sistema de GPS o la ventilación del mismo. En el caso de la tecnología en el sector de autopartes esta de igual forma ayuda a los conductores a mantener el vehículo en buen estado y realizar los cambios de partes importantes antes de que están fallen por completo. Estas apps son herramientas utilizadas por los usuarios finales y también por mecánicos de talleres profesionales, los cuales pueden recibir consejos para encontrar los defectos de los vehículos y realizar las refacciones adecuadas. En este sentido podemos mencionar una gran aplicación dirigida a personas interesadas en obtener piezas de automóviles App recambio de forma fácil y rápida. La app en cuestión es AUTODOC.es, la cual nos conecta con una tienda virtual especializada en la venta de autopartes. AUTODOC pertenece a una empresa europea y hoy se encuentra disponible en más de 26 países de la región donde proporcionan a sus clientes una gran variedad de piezas y repuestos automovilísticos de una excelente calidad a los mejores precios. Entre las marcas disponibles para clientes de AUTODOC encontramos Hyundai, Mini Cooper, Iveco y Honda. A través de dicha aplicación podemos buscar la pieza de recambio que necesitamos para reparar o mejorar nuestro vehículo, es como tener un taller en nuestro teléfono inteligente. Esta es solo una de las ventajas que </w:t>
+        <w:t xml:space="preserve">aplicaciones que controlan distintas funciones propias del automóvil como el sistema de GPS o la ventilación </w:t>
+      </w:r>
+      <w:proofErr w:type="gramStart"/>
+      <w:r>
+        <w:rPr>
+          <w:sz w:val="20"/>
+          <w:szCs w:val="20"/>
+          <w:lang w:val="es-ES"/>
+        </w:rPr>
+        <w:t>del mismo</w:t>
+      </w:r>
+      <w:proofErr w:type="gramEnd"/>
+      <w:r>
+        <w:rPr>
+          <w:sz w:val="20"/>
+          <w:szCs w:val="20"/>
+          <w:lang w:val="es-ES"/>
+        </w:rPr>
+        <w:t xml:space="preserve">. En el caso de la tecnología en el sector de autopartes esta de igual forma ayuda a los conductores a mantener el vehículo en buen estado y realizar los cambios de partes importantes antes de que están fallen por completo. Estas </w:t>
+      </w:r>
+      <w:proofErr w:type="gramStart"/>
+      <w:r>
+        <w:rPr>
+          <w:sz w:val="20"/>
+          <w:szCs w:val="20"/>
+          <w:lang w:val="es-ES"/>
+        </w:rPr>
+        <w:t>apps</w:t>
+      </w:r>
+      <w:proofErr w:type="gramEnd"/>
+      <w:r>
+        <w:rPr>
+          <w:sz w:val="20"/>
+          <w:szCs w:val="20"/>
+          <w:lang w:val="es-ES"/>
+        </w:rPr>
+        <w:t xml:space="preserve"> son herramientas utilizadas por los usuarios finales y también por mecánicos de talleres profesionales, los cuales pueden recibir consejos para encontrar los defectos de los vehículos y realizar las refacciones adecuadas. En este sentido podemos mencionar una gran aplicación dirigida a personas interesadas en obtener piezas de automóviles App recambio de forma fácil y rápida. La </w:t>
+      </w:r>
+      <w:proofErr w:type="gramStart"/>
+      <w:r>
+        <w:rPr>
+          <w:sz w:val="20"/>
+          <w:szCs w:val="20"/>
+          <w:lang w:val="es-ES"/>
+        </w:rPr>
+        <w:t>app</w:t>
+      </w:r>
+      <w:proofErr w:type="gramEnd"/>
+      <w:r>
+        <w:rPr>
+          <w:sz w:val="20"/>
+          <w:szCs w:val="20"/>
+          <w:lang w:val="es-ES"/>
+        </w:rPr>
+        <w:t xml:space="preserve"> en cuestión es AUTODOC.es, la cual nos conecta con una tienda virtual especializada en la venta de autopartes. AUTODOC pertenece a una empresa europea y hoy se encuentra disponible en más de 26 países de la región donde proporcionan a sus clientes una gran variedad de piezas y repuestos automovilísticos de una excelente calidad a los mejores precios. Entre las marcas disponibles para clientes de AUTODOC encontramos Hyundai, Mini Cooper, Iveco y Honda. A través de dicha aplicación podemos buscar la pieza de recambio que necesitamos para reparar o mejorar nuestro vehículo, es como tener un taller en nuestro teléfono inteligente. Esta es solo una de las ventajas que </w:t>
       </w:r>
       <w:r>
         <w:rPr>
@@ -4152,6 +4206,73 @@
           <w:lang w:val="es-ES"/>
         </w:rPr>
       </w:pPr>
+      <w:r>
+        <w:rPr>
+          <w:noProof/>
+        </w:rPr>
+        <w:drawing>
+          <wp:anchor distT="0" distB="0" distL="114300" distR="114300" simplePos="0" relativeHeight="251658240" behindDoc="0" locked="0" layoutInCell="1" allowOverlap="1" wp14:anchorId="002D2805" wp14:editId="741329F2">
+            <wp:simplePos x="0" y="0"/>
+            <wp:positionH relativeFrom="margin">
+              <wp:align>center</wp:align>
+            </wp:positionH>
+            <wp:positionV relativeFrom="paragraph">
+              <wp:posOffset>243840</wp:posOffset>
+            </wp:positionV>
+            <wp:extent cx="7372350" cy="5340985"/>
+            <wp:effectExtent l="0" t="0" r="0" b="0"/>
+            <wp:wrapTopAndBottom/>
+            <wp:docPr id="1" name="Imagen 1"/>
+            <wp:cNvGraphicFramePr>
+              <a:graphicFrameLocks xmlns:a="http://schemas.openxmlformats.org/drawingml/2006/main" noChangeAspect="1"/>
+            </wp:cNvGraphicFramePr>
+            <a:graphic xmlns:a="http://schemas.openxmlformats.org/drawingml/2006/main">
+              <a:graphicData uri="http://schemas.openxmlformats.org/drawingml/2006/picture">
+                <pic:pic xmlns:pic="http://schemas.openxmlformats.org/drawingml/2006/picture">
+                  <pic:nvPicPr>
+                    <pic:cNvPr id="0" name="Picture 1"/>
+                    <pic:cNvPicPr>
+                      <a:picLocks noChangeAspect="1" noChangeArrowheads="1"/>
+                    </pic:cNvPicPr>
+                  </pic:nvPicPr>
+                  <pic:blipFill>
+                    <a:blip r:embed="rId13" cstate="print">
+                      <a:extLst>
+                        <a:ext uri="{28A0092B-C50C-407E-A947-70E740481C1C}">
+                          <a14:useLocalDpi xmlns:a14="http://schemas.microsoft.com/office/drawing/2010/main" val="0"/>
+                        </a:ext>
+                      </a:extLst>
+                    </a:blip>
+                    <a:srcRect/>
+                    <a:stretch>
+                      <a:fillRect/>
+                    </a:stretch>
+                  </pic:blipFill>
+                  <pic:spPr bwMode="auto">
+                    <a:xfrm>
+                      <a:off x="0" y="0"/>
+                      <a:ext cx="7372350" cy="5340985"/>
+                    </a:xfrm>
+                    <a:prstGeom prst="rect">
+                      <a:avLst/>
+                    </a:prstGeom>
+                    <a:noFill/>
+                    <a:ln>
+                      <a:noFill/>
+                    </a:ln>
+                  </pic:spPr>
+                </pic:pic>
+              </a:graphicData>
+            </a:graphic>
+            <wp14:sizeRelH relativeFrom="margin">
+              <wp14:pctWidth>0</wp14:pctWidth>
+            </wp14:sizeRelH>
+            <wp14:sizeRelV relativeFrom="margin">
+              <wp14:pctHeight>0</wp14:pctHeight>
+            </wp14:sizeRelV>
+          </wp:anchor>
+        </w:drawing>
+      </w:r>
     </w:p>
     <w:p>
       <w:pPr>
@@ -4272,56 +4393,7 @@
     </w:p>
     <w:p>
       <w:pPr>
-        <w:pStyle w:val="Prrafodelista"/>
-        <w:rPr>
-          <w:b/>
-          <w:bCs/>
-          <w:szCs w:val="24"/>
-          <w:lang w:val="es-ES"/>
-        </w:rPr>
-      </w:pPr>
-    </w:p>
-    <w:p>
-      <w:pPr>
-        <w:pStyle w:val="Prrafodelista"/>
-        <w:rPr>
-          <w:b/>
-          <w:bCs/>
-          <w:szCs w:val="24"/>
-          <w:lang w:val="es-ES"/>
-        </w:rPr>
-      </w:pPr>
-    </w:p>
-    <w:p>
-      <w:pPr>
-        <w:pStyle w:val="Prrafodelista"/>
-        <w:rPr>
-          <w:b/>
-          <w:bCs/>
-          <w:szCs w:val="24"/>
-          <w:lang w:val="es-ES"/>
-        </w:rPr>
-      </w:pPr>
-    </w:p>
-    <w:p>
-      <w:pPr>
-        <w:pStyle w:val="Prrafodelista"/>
         <w:spacing w:line="259" w:lineRule="auto"/>
-        <w:ind w:left="1510"/>
-        <w:jc w:val="left"/>
-        <w:rPr>
-          <w:b/>
-          <w:bCs/>
-          <w:szCs w:val="24"/>
-          <w:lang w:val="es-ES"/>
-        </w:rPr>
-      </w:pPr>
-    </w:p>
-    <w:p>
-      <w:pPr>
-        <w:pStyle w:val="Prrafodelista"/>
-        <w:spacing w:line="259" w:lineRule="auto"/>
-        <w:ind w:left="1510"/>
         <w:jc w:val="left"/>
         <w:rPr>
           <w:b/>
@@ -4352,6 +4424,7 @@
           <w:szCs w:val="24"/>
           <w:lang w:val="es-ES"/>
         </w:rPr>
+        <w:lastRenderedPageBreak/>
         <w:t>P</w:t>
       </w:r>
       <w:r>
@@ -4394,8 +4467,8 @@
       </w:pPr>
     </w:p>
     <w:sectPr>
-      <w:headerReference w:type="default" r:id="rId13"/>
-      <w:headerReference w:type="first" r:id="rId14"/>
+      <w:headerReference w:type="default" r:id="rId14"/>
+      <w:headerReference w:type="first" r:id="rId15"/>
       <w:pgSz w:w="11906" w:h="16838"/>
       <w:pgMar w:top="1701" w:right="1418" w:bottom="1701" w:left="1418" w:header="708" w:footer="708" w:gutter="0"/>
       <w:cols w:space="708"/>

</xml_diff>